<commit_message>
Added some graphs, script to move files around
</commit_message>
<xml_diff>
--- a/summary_of_recodes.docx
+++ b/summary_of_recodes.docx
@@ -858,6 +858,1870 @@
       </w:r>
     </w:p>
     <w:bookmarkEnd w:id="23"/>
+    <w:bookmarkStart w:id="24" w:name="trust"/>
+    <w:p>
+      <w:pPr>
+        <w:pStyle w:val="Heading2"/>
+      </w:pPr>
+      <w:r>
+        <w:t xml:space="preserve">Trust</w:t>
+      </w:r>
+    </w:p>
+    <w:p>
+      <w:pPr>
+        <w:pStyle w:val="FirstParagraph"/>
+      </w:pPr>
+      <w:r>
+        <w:t xml:space="preserve">Q33-36 were scaled from 0-1 using the following code:</w:t>
+      </w:r>
+    </w:p>
+    <w:tbl>
+      <w:tblPr>
+        <w:tblStyle w:val="Table"/>
+        <w:tblW w:type="pct" w:w="5000"/>
+        <w:tblLook w:firstRow="1" w:lastRow="0" w:firstColumn="0" w:lastColumn="0" w:noHBand="0" w:noVBand="0" w:val="0020"/>
+      </w:tblPr>
+      <w:tblGrid>
+        <w:gridCol w:w="136"/>
+        <w:gridCol w:w="307"/>
+        <w:gridCol w:w="4540"/>
+        <w:gridCol w:w="307"/>
+        <w:gridCol w:w="238"/>
+        <w:gridCol w:w="2389"/>
+      </w:tblGrid>
+      <w:tr>
+        <w:tc>
+          <w:p>
+            <w:pPr>
+              <w:pStyle w:val="Compact"/>
+              <w:jc w:val="right"/>
+            </w:pPr>
+            <w:r>
+              <w:t xml:space="preserve">pos</w:t>
+            </w:r>
+          </w:p>
+        </w:tc>
+        <w:tc>
+          <w:p>
+            <w:pPr>
+              <w:pStyle w:val="Compact"/>
+              <w:jc w:val="left"/>
+            </w:pPr>
+            <w:r>
+              <w:t xml:space="preserve">variable</w:t>
+            </w:r>
+          </w:p>
+        </w:tc>
+        <w:tc>
+          <w:p>
+            <w:pPr>
+              <w:pStyle w:val="Compact"/>
+              <w:jc w:val="left"/>
+            </w:pPr>
+            <w:r>
+              <w:t xml:space="preserve">label</w:t>
+            </w:r>
+          </w:p>
+        </w:tc>
+        <w:tc>
+          <w:p>
+            <w:pPr>
+              <w:pStyle w:val="Compact"/>
+              <w:jc w:val="left"/>
+            </w:pPr>
+            <w:r>
+              <w:t xml:space="preserve">col_type</w:t>
+            </w:r>
+          </w:p>
+        </w:tc>
+        <w:tc>
+          <w:p>
+            <w:pPr>
+              <w:pStyle w:val="Compact"/>
+              <w:jc w:val="left"/>
+            </w:pPr>
+            <w:r>
+              <w:t xml:space="preserve">levels</w:t>
+            </w:r>
+          </w:p>
+        </w:tc>
+        <w:tc>
+          <w:p>
+            <w:pPr>
+              <w:pStyle w:val="Compact"/>
+              <w:jc w:val="left"/>
+            </w:pPr>
+            <w:r>
+              <w:t xml:space="preserve">value_labels</w:t>
+            </w:r>
+          </w:p>
+        </w:tc>
+      </w:tr>
+      <w:tr>
+        <w:tc>
+          <w:p>
+            <w:pPr>
+              <w:pStyle w:val="Compact"/>
+              <w:jc w:val="right"/>
+            </w:pPr>
+            <w:r>
+              <w:t xml:space="preserve">103</w:t>
+            </w:r>
+          </w:p>
+        </w:tc>
+        <w:tc>
+          <w:p>
+            <w:pPr>
+              <w:pStyle w:val="Compact"/>
+              <w:jc w:val="left"/>
+            </w:pPr>
+            <w:r>
+              <w:t xml:space="preserve">Q33</w:t>
+            </w:r>
+          </w:p>
+        </w:tc>
+        <w:tc>
+          <w:p>
+            <w:pPr>
+              <w:pStyle w:val="Compact"/>
+              <w:jc w:val="left"/>
+            </w:pPr>
+            <w:r>
+              <w:t xml:space="preserve">Q33 How much of the time do you think you can trust the government in Ottawa to do what is right:</w:t>
+            </w:r>
+          </w:p>
+        </w:tc>
+        <w:tc>
+          <w:p>
+            <w:pPr>
+              <w:pStyle w:val="Compact"/>
+              <w:jc w:val="left"/>
+            </w:pPr>
+            <w:r>
+              <w:t xml:space="preserve">dbl+lbl</w:t>
+            </w:r>
+          </w:p>
+        </w:tc>
+        <w:tc>
+          <w:p>
+            <w:pPr>
+              <w:pStyle w:val="Compact"/>
+              <w:jc w:val="left"/>
+            </w:pPr>
+            <w:r>
+              <w:t xml:space="preserve">NA</w:t>
+            </w:r>
+          </w:p>
+        </w:tc>
+        <w:tc>
+          <w:p>
+            <w:pPr>
+              <w:pStyle w:val="Compact"/>
+              <w:jc w:val="left"/>
+            </w:pPr>
+            <w:r>
+              <w:t xml:space="preserve">[1] Never</w:t>
+            </w:r>
+          </w:p>
+        </w:tc>
+      </w:tr>
+      <w:tr>
+        <w:tc>
+          <w:p>
+            <w:pPr>
+              <w:pStyle w:val="Compact"/>
+              <w:jc w:val="right"/>
+            </w:pPr>
+            <w:r>
+              <w:t xml:space="preserve">103</w:t>
+            </w:r>
+          </w:p>
+        </w:tc>
+        <w:tc>
+          <w:p>
+            <w:pPr>
+              <w:pStyle w:val="Compact"/>
+              <w:jc w:val="left"/>
+            </w:pPr>
+            <w:r>
+              <w:t xml:space="preserve">Q33</w:t>
+            </w:r>
+          </w:p>
+        </w:tc>
+        <w:tc>
+          <w:p>
+            <w:pPr>
+              <w:pStyle w:val="Compact"/>
+              <w:jc w:val="left"/>
+            </w:pPr>
+            <w:r>
+              <w:t xml:space="preserve">Q33 How much of the time do you think you can trust the government in Ottawa to do what is right:</w:t>
+            </w:r>
+          </w:p>
+        </w:tc>
+        <w:tc>
+          <w:p>
+            <w:pPr>
+              <w:pStyle w:val="Compact"/>
+              <w:jc w:val="left"/>
+            </w:pPr>
+            <w:r>
+              <w:t xml:space="preserve">dbl+lbl</w:t>
+            </w:r>
+          </w:p>
+        </w:tc>
+        <w:tc>
+          <w:p>
+            <w:pPr>
+              <w:pStyle w:val="Compact"/>
+              <w:jc w:val="left"/>
+            </w:pPr>
+            <w:r>
+              <w:t xml:space="preserve">NA</w:t>
+            </w:r>
+          </w:p>
+        </w:tc>
+        <w:tc>
+          <w:p>
+            <w:pPr>
+              <w:pStyle w:val="Compact"/>
+              <w:jc w:val="left"/>
+            </w:pPr>
+            <w:r>
+              <w:t xml:space="preserve">[2] Some of the time</w:t>
+            </w:r>
+          </w:p>
+        </w:tc>
+      </w:tr>
+      <w:tr>
+        <w:tc>
+          <w:p>
+            <w:pPr>
+              <w:pStyle w:val="Compact"/>
+              <w:jc w:val="right"/>
+            </w:pPr>
+            <w:r>
+              <w:t xml:space="preserve">103</w:t>
+            </w:r>
+          </w:p>
+        </w:tc>
+        <w:tc>
+          <w:p>
+            <w:pPr>
+              <w:pStyle w:val="Compact"/>
+              <w:jc w:val="left"/>
+            </w:pPr>
+            <w:r>
+              <w:t xml:space="preserve">Q33</w:t>
+            </w:r>
+          </w:p>
+        </w:tc>
+        <w:tc>
+          <w:p>
+            <w:pPr>
+              <w:pStyle w:val="Compact"/>
+              <w:jc w:val="left"/>
+            </w:pPr>
+            <w:r>
+              <w:t xml:space="preserve">Q33 How much of the time do you think you can trust the government in Ottawa to do what is right:</w:t>
+            </w:r>
+          </w:p>
+        </w:tc>
+        <w:tc>
+          <w:p>
+            <w:pPr>
+              <w:pStyle w:val="Compact"/>
+              <w:jc w:val="left"/>
+            </w:pPr>
+            <w:r>
+              <w:t xml:space="preserve">dbl+lbl</w:t>
+            </w:r>
+          </w:p>
+        </w:tc>
+        <w:tc>
+          <w:p>
+            <w:pPr>
+              <w:pStyle w:val="Compact"/>
+              <w:jc w:val="left"/>
+            </w:pPr>
+            <w:r>
+              <w:t xml:space="preserve">NA</w:t>
+            </w:r>
+          </w:p>
+        </w:tc>
+        <w:tc>
+          <w:p>
+            <w:pPr>
+              <w:pStyle w:val="Compact"/>
+              <w:jc w:val="left"/>
+            </w:pPr>
+            <w:r>
+              <w:t xml:space="preserve">[3] About half of the time</w:t>
+            </w:r>
+          </w:p>
+        </w:tc>
+      </w:tr>
+      <w:tr>
+        <w:tc>
+          <w:p>
+            <w:pPr>
+              <w:pStyle w:val="Compact"/>
+              <w:jc w:val="right"/>
+            </w:pPr>
+            <w:r>
+              <w:t xml:space="preserve">103</w:t>
+            </w:r>
+          </w:p>
+        </w:tc>
+        <w:tc>
+          <w:p>
+            <w:pPr>
+              <w:pStyle w:val="Compact"/>
+              <w:jc w:val="left"/>
+            </w:pPr>
+            <w:r>
+              <w:t xml:space="preserve">Q33</w:t>
+            </w:r>
+          </w:p>
+        </w:tc>
+        <w:tc>
+          <w:p>
+            <w:pPr>
+              <w:pStyle w:val="Compact"/>
+              <w:jc w:val="left"/>
+            </w:pPr>
+            <w:r>
+              <w:t xml:space="preserve">Q33 How much of the time do you think you can trust the government in Ottawa to do what is right:</w:t>
+            </w:r>
+          </w:p>
+        </w:tc>
+        <w:tc>
+          <w:p>
+            <w:pPr>
+              <w:pStyle w:val="Compact"/>
+              <w:jc w:val="left"/>
+            </w:pPr>
+            <w:r>
+              <w:t xml:space="preserve">dbl+lbl</w:t>
+            </w:r>
+          </w:p>
+        </w:tc>
+        <w:tc>
+          <w:p>
+            <w:pPr>
+              <w:pStyle w:val="Compact"/>
+              <w:jc w:val="left"/>
+            </w:pPr>
+            <w:r>
+              <w:t xml:space="preserve">NA</w:t>
+            </w:r>
+          </w:p>
+        </w:tc>
+        <w:tc>
+          <w:p>
+            <w:pPr>
+              <w:pStyle w:val="Compact"/>
+              <w:jc w:val="left"/>
+            </w:pPr>
+            <w:r>
+              <w:t xml:space="preserve">[4] Most of the time</w:t>
+            </w:r>
+          </w:p>
+        </w:tc>
+      </w:tr>
+      <w:tr>
+        <w:tc>
+          <w:p>
+            <w:pPr>
+              <w:pStyle w:val="Compact"/>
+              <w:jc w:val="right"/>
+            </w:pPr>
+            <w:r>
+              <w:t xml:space="preserve">103</w:t>
+            </w:r>
+          </w:p>
+        </w:tc>
+        <w:tc>
+          <w:p>
+            <w:pPr>
+              <w:pStyle w:val="Compact"/>
+              <w:jc w:val="left"/>
+            </w:pPr>
+            <w:r>
+              <w:t xml:space="preserve">Q33</w:t>
+            </w:r>
+          </w:p>
+        </w:tc>
+        <w:tc>
+          <w:p>
+            <w:pPr>
+              <w:pStyle w:val="Compact"/>
+              <w:jc w:val="left"/>
+            </w:pPr>
+            <w:r>
+              <w:t xml:space="preserve">Q33 How much of the time do you think you can trust the government in Ottawa to do what is right:</w:t>
+            </w:r>
+          </w:p>
+        </w:tc>
+        <w:tc>
+          <w:p>
+            <w:pPr>
+              <w:pStyle w:val="Compact"/>
+              <w:jc w:val="left"/>
+            </w:pPr>
+            <w:r>
+              <w:t xml:space="preserve">dbl+lbl</w:t>
+            </w:r>
+          </w:p>
+        </w:tc>
+        <w:tc>
+          <w:p>
+            <w:pPr>
+              <w:pStyle w:val="Compact"/>
+              <w:jc w:val="left"/>
+            </w:pPr>
+            <w:r>
+              <w:t xml:space="preserve">NA</w:t>
+            </w:r>
+          </w:p>
+        </w:tc>
+        <w:tc>
+          <w:p>
+            <w:pPr>
+              <w:pStyle w:val="Compact"/>
+              <w:jc w:val="left"/>
+            </w:pPr>
+            <w:r>
+              <w:t xml:space="preserve">[5] Always</w:t>
+            </w:r>
+          </w:p>
+        </w:tc>
+      </w:tr>
+      <w:tr>
+        <w:tc>
+          <w:p>
+            <w:pPr>
+              <w:pStyle w:val="Compact"/>
+              <w:jc w:val="right"/>
+            </w:pPr>
+            <w:r>
+              <w:t xml:space="preserve">104</w:t>
+            </w:r>
+          </w:p>
+        </w:tc>
+        <w:tc>
+          <w:p>
+            <w:pPr>
+              <w:pStyle w:val="Compact"/>
+              <w:jc w:val="left"/>
+            </w:pPr>
+            <w:r>
+              <w:t xml:space="preserve">Q34</w:t>
+            </w:r>
+          </w:p>
+        </w:tc>
+        <w:tc>
+          <w:p>
+            <w:pPr>
+              <w:pStyle w:val="Compact"/>
+              <w:jc w:val="left"/>
+            </w:pPr>
+            <w:r>
+              <w:t xml:space="preserve">Q34 Do you think that people in government waste:</w:t>
+            </w:r>
+          </w:p>
+        </w:tc>
+        <w:tc>
+          <w:p>
+            <w:pPr>
+              <w:pStyle w:val="Compact"/>
+              <w:jc w:val="left"/>
+            </w:pPr>
+            <w:r>
+              <w:t xml:space="preserve">dbl+lbl</w:t>
+            </w:r>
+          </w:p>
+        </w:tc>
+        <w:tc>
+          <w:p>
+            <w:pPr>
+              <w:pStyle w:val="Compact"/>
+              <w:jc w:val="left"/>
+            </w:pPr>
+            <w:r>
+              <w:t xml:space="preserve">NA</w:t>
+            </w:r>
+          </w:p>
+        </w:tc>
+        <w:tc>
+          <w:p>
+            <w:pPr>
+              <w:pStyle w:val="Compact"/>
+              <w:jc w:val="left"/>
+            </w:pPr>
+            <w:r>
+              <w:t xml:space="preserve">[1] A lot of the money we pay in taxes</w:t>
+            </w:r>
+          </w:p>
+        </w:tc>
+      </w:tr>
+      <w:tr>
+        <w:tc>
+          <w:p>
+            <w:pPr>
+              <w:pStyle w:val="Compact"/>
+              <w:jc w:val="right"/>
+            </w:pPr>
+            <w:r>
+              <w:t xml:space="preserve">104</w:t>
+            </w:r>
+          </w:p>
+        </w:tc>
+        <w:tc>
+          <w:p>
+            <w:pPr>
+              <w:pStyle w:val="Compact"/>
+              <w:jc w:val="left"/>
+            </w:pPr>
+            <w:r>
+              <w:t xml:space="preserve">Q34</w:t>
+            </w:r>
+          </w:p>
+        </w:tc>
+        <w:tc>
+          <w:p>
+            <w:pPr>
+              <w:pStyle w:val="Compact"/>
+              <w:jc w:val="left"/>
+            </w:pPr>
+            <w:r>
+              <w:t xml:space="preserve">Q34 Do you think that people in government waste:</w:t>
+            </w:r>
+          </w:p>
+        </w:tc>
+        <w:tc>
+          <w:p>
+            <w:pPr>
+              <w:pStyle w:val="Compact"/>
+              <w:jc w:val="left"/>
+            </w:pPr>
+            <w:r>
+              <w:t xml:space="preserve">dbl+lbl</w:t>
+            </w:r>
+          </w:p>
+        </w:tc>
+        <w:tc>
+          <w:p>
+            <w:pPr>
+              <w:pStyle w:val="Compact"/>
+              <w:jc w:val="left"/>
+            </w:pPr>
+            <w:r>
+              <w:t xml:space="preserve">NA</w:t>
+            </w:r>
+          </w:p>
+        </w:tc>
+        <w:tc>
+          <w:p>
+            <w:pPr>
+              <w:pStyle w:val="Compact"/>
+              <w:jc w:val="left"/>
+            </w:pPr>
+            <w:r>
+              <w:t xml:space="preserve">[2] Waste some of it</w:t>
+            </w:r>
+          </w:p>
+        </w:tc>
+      </w:tr>
+      <w:tr>
+        <w:tc>
+          <w:p>
+            <w:pPr>
+              <w:pStyle w:val="Compact"/>
+              <w:jc w:val="right"/>
+            </w:pPr>
+            <w:r>
+              <w:t xml:space="preserve">104</w:t>
+            </w:r>
+          </w:p>
+        </w:tc>
+        <w:tc>
+          <w:p>
+            <w:pPr>
+              <w:pStyle w:val="Compact"/>
+              <w:jc w:val="left"/>
+            </w:pPr>
+            <w:r>
+              <w:t xml:space="preserve">Q34</w:t>
+            </w:r>
+          </w:p>
+        </w:tc>
+        <w:tc>
+          <w:p>
+            <w:pPr>
+              <w:pStyle w:val="Compact"/>
+              <w:jc w:val="left"/>
+            </w:pPr>
+            <w:r>
+              <w:t xml:space="preserve">Q34 Do you think that people in government waste:</w:t>
+            </w:r>
+          </w:p>
+        </w:tc>
+        <w:tc>
+          <w:p>
+            <w:pPr>
+              <w:pStyle w:val="Compact"/>
+              <w:jc w:val="left"/>
+            </w:pPr>
+            <w:r>
+              <w:t xml:space="preserve">dbl+lbl</w:t>
+            </w:r>
+          </w:p>
+        </w:tc>
+        <w:tc>
+          <w:p>
+            <w:pPr>
+              <w:pStyle w:val="Compact"/>
+              <w:jc w:val="left"/>
+            </w:pPr>
+            <w:r>
+              <w:t xml:space="preserve">NA</w:t>
+            </w:r>
+          </w:p>
+        </w:tc>
+        <w:tc>
+          <w:p>
+            <w:pPr>
+              <w:pStyle w:val="Compact"/>
+              <w:jc w:val="left"/>
+            </w:pPr>
+            <w:r>
+              <w:t xml:space="preserve">[3] Or don’t waste very much of it</w:t>
+            </w:r>
+          </w:p>
+        </w:tc>
+      </w:tr>
+      <w:tr>
+        <w:tc>
+          <w:p>
+            <w:pPr>
+              <w:pStyle w:val="Compact"/>
+              <w:jc w:val="right"/>
+            </w:pPr>
+            <w:r>
+              <w:t xml:space="preserve">105</w:t>
+            </w:r>
+          </w:p>
+        </w:tc>
+        <w:tc>
+          <w:p>
+            <w:pPr>
+              <w:pStyle w:val="Compact"/>
+              <w:jc w:val="left"/>
+            </w:pPr>
+            <w:r>
+              <w:t xml:space="preserve">Q35</w:t>
+            </w:r>
+          </w:p>
+        </w:tc>
+        <w:tc>
+          <w:p>
+            <w:pPr>
+              <w:pStyle w:val="Compact"/>
+              <w:jc w:val="left"/>
+            </w:pPr>
+            <w:r>
+              <w:t xml:space="preserve">Q35 Would you say the government is:</w:t>
+            </w:r>
+          </w:p>
+        </w:tc>
+        <w:tc>
+          <w:p>
+            <w:pPr>
+              <w:pStyle w:val="Compact"/>
+              <w:jc w:val="left"/>
+            </w:pPr>
+            <w:r>
+              <w:t xml:space="preserve">dbl+lbl</w:t>
+            </w:r>
+          </w:p>
+        </w:tc>
+        <w:tc>
+          <w:p>
+            <w:pPr>
+              <w:pStyle w:val="Compact"/>
+              <w:jc w:val="left"/>
+            </w:pPr>
+            <w:r>
+              <w:t xml:space="preserve">NA</w:t>
+            </w:r>
+          </w:p>
+        </w:tc>
+        <w:tc>
+          <w:p>
+            <w:pPr>
+              <w:pStyle w:val="Compact"/>
+              <w:jc w:val="left"/>
+            </w:pPr>
+            <w:r>
+              <w:t xml:space="preserve">[1] Pretty much run by a few big interests looking out for themselves</w:t>
+            </w:r>
+          </w:p>
+        </w:tc>
+      </w:tr>
+      <w:tr>
+        <w:tc>
+          <w:p>
+            <w:pPr>
+              <w:pStyle w:val="Compact"/>
+              <w:jc w:val="right"/>
+            </w:pPr>
+            <w:r>
+              <w:t xml:space="preserve">105</w:t>
+            </w:r>
+          </w:p>
+        </w:tc>
+        <w:tc>
+          <w:p>
+            <w:pPr>
+              <w:pStyle w:val="Compact"/>
+              <w:jc w:val="left"/>
+            </w:pPr>
+            <w:r>
+              <w:t xml:space="preserve">Q35</w:t>
+            </w:r>
+          </w:p>
+        </w:tc>
+        <w:tc>
+          <w:p>
+            <w:pPr>
+              <w:pStyle w:val="Compact"/>
+              <w:jc w:val="left"/>
+            </w:pPr>
+            <w:r>
+              <w:t xml:space="preserve">Q35 Would you say the government is:</w:t>
+            </w:r>
+          </w:p>
+        </w:tc>
+        <w:tc>
+          <w:p>
+            <w:pPr>
+              <w:pStyle w:val="Compact"/>
+              <w:jc w:val="left"/>
+            </w:pPr>
+            <w:r>
+              <w:t xml:space="preserve">dbl+lbl</w:t>
+            </w:r>
+          </w:p>
+        </w:tc>
+        <w:tc>
+          <w:p>
+            <w:pPr>
+              <w:pStyle w:val="Compact"/>
+              <w:jc w:val="left"/>
+            </w:pPr>
+            <w:r>
+              <w:t xml:space="preserve">NA</w:t>
+            </w:r>
+          </w:p>
+        </w:tc>
+        <w:tc>
+          <w:p>
+            <w:pPr>
+              <w:pStyle w:val="Compact"/>
+              <w:jc w:val="left"/>
+            </w:pPr>
+            <w:r>
+              <w:t xml:space="preserve">[2] Run for the benefit of all the people</w:t>
+            </w:r>
+          </w:p>
+        </w:tc>
+      </w:tr>
+      <w:tr>
+        <w:tc>
+          <w:p>
+            <w:pPr>
+              <w:pStyle w:val="Compact"/>
+              <w:jc w:val="right"/>
+            </w:pPr>
+            <w:r>
+              <w:t xml:space="preserve">106</w:t>
+            </w:r>
+          </w:p>
+        </w:tc>
+        <w:tc>
+          <w:p>
+            <w:pPr>
+              <w:pStyle w:val="Compact"/>
+              <w:jc w:val="left"/>
+            </w:pPr>
+            <w:r>
+              <w:t xml:space="preserve">Q36</w:t>
+            </w:r>
+          </w:p>
+        </w:tc>
+        <w:tc>
+          <w:p>
+            <w:pPr>
+              <w:pStyle w:val="Compact"/>
+              <w:jc w:val="left"/>
+            </w:pPr>
+            <w:r>
+              <w:t xml:space="preserve">Q36 Generally speaking, would you say that most people can be trusted, or that you need to be very careful when dealing with people?</w:t>
+            </w:r>
+          </w:p>
+        </w:tc>
+        <w:tc>
+          <w:p>
+            <w:pPr>
+              <w:pStyle w:val="Compact"/>
+              <w:jc w:val="left"/>
+            </w:pPr>
+            <w:r>
+              <w:t xml:space="preserve">dbl+lbl</w:t>
+            </w:r>
+          </w:p>
+        </w:tc>
+        <w:tc>
+          <w:p>
+            <w:pPr>
+              <w:pStyle w:val="Compact"/>
+              <w:jc w:val="left"/>
+            </w:pPr>
+            <w:r>
+              <w:t xml:space="preserve">NA</w:t>
+            </w:r>
+          </w:p>
+        </w:tc>
+        <w:tc>
+          <w:p>
+            <w:pPr>
+              <w:pStyle w:val="Compact"/>
+              <w:jc w:val="left"/>
+            </w:pPr>
+            <w:r>
+              <w:t xml:space="preserve">[1] Most people can be trusted</w:t>
+            </w:r>
+          </w:p>
+        </w:tc>
+      </w:tr>
+      <w:tr>
+        <w:tc>
+          <w:p>
+            <w:pPr>
+              <w:pStyle w:val="Compact"/>
+              <w:jc w:val="right"/>
+            </w:pPr>
+            <w:r>
+              <w:t xml:space="preserve">106</w:t>
+            </w:r>
+          </w:p>
+        </w:tc>
+        <w:tc>
+          <w:p>
+            <w:pPr>
+              <w:pStyle w:val="Compact"/>
+              <w:jc w:val="left"/>
+            </w:pPr>
+            <w:r>
+              <w:t xml:space="preserve">Q36</w:t>
+            </w:r>
+          </w:p>
+        </w:tc>
+        <w:tc>
+          <w:p>
+            <w:pPr>
+              <w:pStyle w:val="Compact"/>
+              <w:jc w:val="left"/>
+            </w:pPr>
+            <w:r>
+              <w:t xml:space="preserve">Q36 Generally speaking, would you say that most people can be trusted, or that you need to be very careful when dealing with people?</w:t>
+            </w:r>
+          </w:p>
+        </w:tc>
+        <w:tc>
+          <w:p>
+            <w:pPr>
+              <w:pStyle w:val="Compact"/>
+              <w:jc w:val="left"/>
+            </w:pPr>
+            <w:r>
+              <w:t xml:space="preserve">dbl+lbl</w:t>
+            </w:r>
+          </w:p>
+        </w:tc>
+        <w:tc>
+          <w:p>
+            <w:pPr>
+              <w:pStyle w:val="Compact"/>
+              <w:jc w:val="left"/>
+            </w:pPr>
+            <w:r>
+              <w:t xml:space="preserve">NA</w:t>
+            </w:r>
+          </w:p>
+        </w:tc>
+        <w:tc>
+          <w:p>
+            <w:pPr>
+              <w:pStyle w:val="Compact"/>
+              <w:jc w:val="left"/>
+            </w:pPr>
+            <w:r>
+              <w:t xml:space="preserve">[2] You need to be very careful when dealing with people</w:t>
+            </w:r>
+          </w:p>
+        </w:tc>
+      </w:tr>
+    </w:tbl>
+    <w:p>
+      <w:pPr>
+        <w:pStyle w:val="SourceCode"/>
+      </w:pPr>
+      <w:r>
+        <w:rPr>
+          <w:rStyle w:val="NormalTok"/>
+        </w:rPr>
+        <w:t xml:space="preserve">full </w:t>
+      </w:r>
+      <w:r>
+        <w:rPr>
+          <w:rStyle w:val="SpecialCharTok"/>
+        </w:rPr>
+        <w:t xml:space="preserve">%&gt;%</w:t>
+      </w:r>
+      <w:r>
+        <w:br/>
+      </w:r>
+      <w:r>
+        <w:rPr>
+          <w:rStyle w:val="NormalTok"/>
+        </w:rPr>
+        <w:t xml:space="preserve">  </w:t>
+      </w:r>
+      <w:r>
+        <w:rPr>
+          <w:rStyle w:val="FunctionTok"/>
+        </w:rPr>
+        <w:t xml:space="preserve">mutate</w:t>
+      </w:r>
+      <w:r>
+        <w:rPr>
+          <w:rStyle w:val="NormalTok"/>
+        </w:rPr>
+        <w:t xml:space="preserve">(</w:t>
+      </w:r>
+      <w:r>
+        <w:br/>
+      </w:r>
+      <w:r>
+        <w:rPr>
+          <w:rStyle w:val="NormalTok"/>
+        </w:rPr>
+        <w:t xml:space="preserve">    </w:t>
+      </w:r>
+      <w:r>
+        <w:rPr>
+          <w:rStyle w:val="AttributeTok"/>
+        </w:rPr>
+        <w:t xml:space="preserve">trust_ottawa=</w:t>
+      </w:r>
+      <w:r>
+        <w:rPr>
+          <w:rStyle w:val="FunctionTok"/>
+        </w:rPr>
+        <w:t xml:space="preserve">case_when</w:t>
+      </w:r>
+      <w:r>
+        <w:rPr>
+          <w:rStyle w:val="NormalTok"/>
+        </w:rPr>
+        <w:t xml:space="preserve">(</w:t>
+      </w:r>
+      <w:r>
+        <w:br/>
+      </w:r>
+      <w:r>
+        <w:rPr>
+          <w:rStyle w:val="NormalTok"/>
+        </w:rPr>
+        <w:t xml:space="preserve">      </w:t>
+      </w:r>
+      <w:r>
+        <w:rPr>
+          <w:rStyle w:val="CommentTok"/>
+        </w:rPr>
+        <w:t xml:space="preserve">#Q33 is scaled from 0-1</w:t>
+      </w:r>
+      <w:r>
+        <w:br/>
+      </w:r>
+      <w:r>
+        <w:rPr>
+          <w:rStyle w:val="NormalTok"/>
+        </w:rPr>
+        <w:t xml:space="preserve">      Q33 </w:t>
+      </w:r>
+      <w:r>
+        <w:rPr>
+          <w:rStyle w:val="SpecialCharTok"/>
+        </w:rPr>
+        <w:t xml:space="preserve">==</w:t>
+      </w:r>
+      <w:r>
+        <w:rPr>
+          <w:rStyle w:val="NormalTok"/>
+        </w:rPr>
+        <w:t xml:space="preserve">  </w:t>
+      </w:r>
+      <w:r>
+        <w:rPr>
+          <w:rStyle w:val="DecValTok"/>
+        </w:rPr>
+        <w:t xml:space="preserve">1</w:t>
+      </w:r>
+      <w:r>
+        <w:rPr>
+          <w:rStyle w:val="NormalTok"/>
+        </w:rPr>
+        <w:t xml:space="preserve"> </w:t>
+      </w:r>
+      <w:r>
+        <w:rPr>
+          <w:rStyle w:val="SpecialCharTok"/>
+        </w:rPr>
+        <w:t xml:space="preserve">~</w:t>
+      </w:r>
+      <w:r>
+        <w:rPr>
+          <w:rStyle w:val="NormalTok"/>
+        </w:rPr>
+        <w:t xml:space="preserve"> </w:t>
+      </w:r>
+      <w:r>
+        <w:rPr>
+          <w:rStyle w:val="DecValTok"/>
+        </w:rPr>
+        <w:t xml:space="preserve">0</w:t>
+      </w:r>
+      <w:r>
+        <w:rPr>
+          <w:rStyle w:val="NormalTok"/>
+        </w:rPr>
+        <w:t xml:space="preserve">,</w:t>
+      </w:r>
+      <w:r>
+        <w:br/>
+      </w:r>
+      <w:r>
+        <w:rPr>
+          <w:rStyle w:val="NormalTok"/>
+        </w:rPr>
+        <w:t xml:space="preserve">      Q33 </w:t>
+      </w:r>
+      <w:r>
+        <w:rPr>
+          <w:rStyle w:val="SpecialCharTok"/>
+        </w:rPr>
+        <w:t xml:space="preserve">==</w:t>
+      </w:r>
+      <w:r>
+        <w:rPr>
+          <w:rStyle w:val="NormalTok"/>
+        </w:rPr>
+        <w:t xml:space="preserve">  </w:t>
+      </w:r>
+      <w:r>
+        <w:rPr>
+          <w:rStyle w:val="DecValTok"/>
+        </w:rPr>
+        <w:t xml:space="preserve">2</w:t>
+      </w:r>
+      <w:r>
+        <w:rPr>
+          <w:rStyle w:val="NormalTok"/>
+        </w:rPr>
+        <w:t xml:space="preserve"> </w:t>
+      </w:r>
+      <w:r>
+        <w:rPr>
+          <w:rStyle w:val="SpecialCharTok"/>
+        </w:rPr>
+        <w:t xml:space="preserve">~</w:t>
+      </w:r>
+      <w:r>
+        <w:rPr>
+          <w:rStyle w:val="NormalTok"/>
+        </w:rPr>
+        <w:t xml:space="preserve"> .</w:t>
+      </w:r>
+      <w:r>
+        <w:rPr>
+          <w:rStyle w:val="DecValTok"/>
+        </w:rPr>
+        <w:t xml:space="preserve">25</w:t>
+      </w:r>
+      <w:r>
+        <w:rPr>
+          <w:rStyle w:val="NormalTok"/>
+        </w:rPr>
+        <w:t xml:space="preserve">,</w:t>
+      </w:r>
+      <w:r>
+        <w:br/>
+      </w:r>
+      <w:r>
+        <w:rPr>
+          <w:rStyle w:val="NormalTok"/>
+        </w:rPr>
+        <w:t xml:space="preserve">      Q33 </w:t>
+      </w:r>
+      <w:r>
+        <w:rPr>
+          <w:rStyle w:val="SpecialCharTok"/>
+        </w:rPr>
+        <w:t xml:space="preserve">==</w:t>
+      </w:r>
+      <w:r>
+        <w:rPr>
+          <w:rStyle w:val="NormalTok"/>
+        </w:rPr>
+        <w:t xml:space="preserve">  </w:t>
+      </w:r>
+      <w:r>
+        <w:rPr>
+          <w:rStyle w:val="DecValTok"/>
+        </w:rPr>
+        <w:t xml:space="preserve">3</w:t>
+      </w:r>
+      <w:r>
+        <w:rPr>
+          <w:rStyle w:val="NormalTok"/>
+        </w:rPr>
+        <w:t xml:space="preserve"> </w:t>
+      </w:r>
+      <w:r>
+        <w:rPr>
+          <w:rStyle w:val="SpecialCharTok"/>
+        </w:rPr>
+        <w:t xml:space="preserve">~</w:t>
+      </w:r>
+      <w:r>
+        <w:rPr>
+          <w:rStyle w:val="NormalTok"/>
+        </w:rPr>
+        <w:t xml:space="preserve"> .</w:t>
+      </w:r>
+      <w:r>
+        <w:rPr>
+          <w:rStyle w:val="DecValTok"/>
+        </w:rPr>
+        <w:t xml:space="preserve">5</w:t>
+      </w:r>
+      <w:r>
+        <w:rPr>
+          <w:rStyle w:val="NormalTok"/>
+        </w:rPr>
+        <w:t xml:space="preserve">,</w:t>
+      </w:r>
+      <w:r>
+        <w:br/>
+      </w:r>
+      <w:r>
+        <w:rPr>
+          <w:rStyle w:val="NormalTok"/>
+        </w:rPr>
+        <w:t xml:space="preserve">      Q33 </w:t>
+      </w:r>
+      <w:r>
+        <w:rPr>
+          <w:rStyle w:val="SpecialCharTok"/>
+        </w:rPr>
+        <w:t xml:space="preserve">==</w:t>
+      </w:r>
+      <w:r>
+        <w:rPr>
+          <w:rStyle w:val="NormalTok"/>
+        </w:rPr>
+        <w:t xml:space="preserve">  </w:t>
+      </w:r>
+      <w:r>
+        <w:rPr>
+          <w:rStyle w:val="DecValTok"/>
+        </w:rPr>
+        <w:t xml:space="preserve">4</w:t>
+      </w:r>
+      <w:r>
+        <w:rPr>
+          <w:rStyle w:val="NormalTok"/>
+        </w:rPr>
+        <w:t xml:space="preserve"> </w:t>
+      </w:r>
+      <w:r>
+        <w:rPr>
+          <w:rStyle w:val="SpecialCharTok"/>
+        </w:rPr>
+        <w:t xml:space="preserve">~</w:t>
+      </w:r>
+      <w:r>
+        <w:rPr>
+          <w:rStyle w:val="NormalTok"/>
+        </w:rPr>
+        <w:t xml:space="preserve"> .</w:t>
+      </w:r>
+      <w:r>
+        <w:rPr>
+          <w:rStyle w:val="DecValTok"/>
+        </w:rPr>
+        <w:t xml:space="preserve">75</w:t>
+      </w:r>
+      <w:r>
+        <w:rPr>
+          <w:rStyle w:val="NormalTok"/>
+        </w:rPr>
+        <w:t xml:space="preserve">,</w:t>
+      </w:r>
+      <w:r>
+        <w:br/>
+      </w:r>
+      <w:r>
+        <w:rPr>
+          <w:rStyle w:val="NormalTok"/>
+        </w:rPr>
+        <w:t xml:space="preserve">      Q33 </w:t>
+      </w:r>
+      <w:r>
+        <w:rPr>
+          <w:rStyle w:val="SpecialCharTok"/>
+        </w:rPr>
+        <w:t xml:space="preserve">==</w:t>
+      </w:r>
+      <w:r>
+        <w:rPr>
+          <w:rStyle w:val="NormalTok"/>
+        </w:rPr>
+        <w:t xml:space="preserve">  </w:t>
+      </w:r>
+      <w:r>
+        <w:rPr>
+          <w:rStyle w:val="DecValTok"/>
+        </w:rPr>
+        <w:t xml:space="preserve">5</w:t>
+      </w:r>
+      <w:r>
+        <w:rPr>
+          <w:rStyle w:val="NormalTok"/>
+        </w:rPr>
+        <w:t xml:space="preserve"> </w:t>
+      </w:r>
+      <w:r>
+        <w:rPr>
+          <w:rStyle w:val="SpecialCharTok"/>
+        </w:rPr>
+        <w:t xml:space="preserve">~</w:t>
+      </w:r>
+      <w:r>
+        <w:rPr>
+          <w:rStyle w:val="NormalTok"/>
+        </w:rPr>
+        <w:t xml:space="preserve"> </w:t>
+      </w:r>
+      <w:r>
+        <w:rPr>
+          <w:rStyle w:val="DecValTok"/>
+        </w:rPr>
+        <w:t xml:space="preserve">1</w:t>
+      </w:r>
+      <w:r>
+        <w:rPr>
+          <w:rStyle w:val="NormalTok"/>
+        </w:rPr>
+        <w:t xml:space="preserve">,</w:t>
+      </w:r>
+      <w:r>
+        <w:br/>
+      </w:r>
+      <w:r>
+        <w:rPr>
+          <w:rStyle w:val="NormalTok"/>
+        </w:rPr>
+        <w:t xml:space="preserve">    ),</w:t>
+      </w:r>
+      <w:r>
+        <w:br/>
+      </w:r>
+      <w:r>
+        <w:rPr>
+          <w:rStyle w:val="NormalTok"/>
+        </w:rPr>
+        <w:t xml:space="preserve">    </w:t>
+      </w:r>
+      <w:r>
+        <w:rPr>
+          <w:rStyle w:val="AttributeTok"/>
+        </w:rPr>
+        <w:t xml:space="preserve">trust_waste=</w:t>
+      </w:r>
+      <w:r>
+        <w:rPr>
+          <w:rStyle w:val="FunctionTok"/>
+        </w:rPr>
+        <w:t xml:space="preserve">case_when</w:t>
+      </w:r>
+      <w:r>
+        <w:rPr>
+          <w:rStyle w:val="NormalTok"/>
+        </w:rPr>
+        <w:t xml:space="preserve">(</w:t>
+      </w:r>
+      <w:r>
+        <w:br/>
+      </w:r>
+      <w:r>
+        <w:rPr>
+          <w:rStyle w:val="NormalTok"/>
+        </w:rPr>
+        <w:t xml:space="preserve">      </w:t>
+      </w:r>
+      <w:r>
+        <w:rPr>
+          <w:rStyle w:val="CommentTok"/>
+        </w:rPr>
+        <w:t xml:space="preserve">#Q34 is scaled from 0-1</w:t>
+      </w:r>
+      <w:r>
+        <w:br/>
+      </w:r>
+      <w:r>
+        <w:rPr>
+          <w:rStyle w:val="NormalTok"/>
+        </w:rPr>
+        <w:t xml:space="preserve">      Q34 </w:t>
+      </w:r>
+      <w:r>
+        <w:rPr>
+          <w:rStyle w:val="SpecialCharTok"/>
+        </w:rPr>
+        <w:t xml:space="preserve">==</w:t>
+      </w:r>
+      <w:r>
+        <w:rPr>
+          <w:rStyle w:val="NormalTok"/>
+        </w:rPr>
+        <w:t xml:space="preserve"> </w:t>
+      </w:r>
+      <w:r>
+        <w:rPr>
+          <w:rStyle w:val="DecValTok"/>
+        </w:rPr>
+        <w:t xml:space="preserve">1</w:t>
+      </w:r>
+      <w:r>
+        <w:rPr>
+          <w:rStyle w:val="NormalTok"/>
+        </w:rPr>
+        <w:t xml:space="preserve"> </w:t>
+      </w:r>
+      <w:r>
+        <w:rPr>
+          <w:rStyle w:val="SpecialCharTok"/>
+        </w:rPr>
+        <w:t xml:space="preserve">~</w:t>
+      </w:r>
+      <w:r>
+        <w:rPr>
+          <w:rStyle w:val="NormalTok"/>
+        </w:rPr>
+        <w:t xml:space="preserve"> </w:t>
+      </w:r>
+      <w:r>
+        <w:rPr>
+          <w:rStyle w:val="DecValTok"/>
+        </w:rPr>
+        <w:t xml:space="preserve">0</w:t>
+      </w:r>
+      <w:r>
+        <w:rPr>
+          <w:rStyle w:val="NormalTok"/>
+        </w:rPr>
+        <w:t xml:space="preserve">,</w:t>
+      </w:r>
+      <w:r>
+        <w:br/>
+      </w:r>
+      <w:r>
+        <w:rPr>
+          <w:rStyle w:val="NormalTok"/>
+        </w:rPr>
+        <w:t xml:space="preserve">      Q34 </w:t>
+      </w:r>
+      <w:r>
+        <w:rPr>
+          <w:rStyle w:val="SpecialCharTok"/>
+        </w:rPr>
+        <w:t xml:space="preserve">==</w:t>
+      </w:r>
+      <w:r>
+        <w:rPr>
+          <w:rStyle w:val="NormalTok"/>
+        </w:rPr>
+        <w:t xml:space="preserve"> </w:t>
+      </w:r>
+      <w:r>
+        <w:rPr>
+          <w:rStyle w:val="DecValTok"/>
+        </w:rPr>
+        <w:t xml:space="preserve">2</w:t>
+      </w:r>
+      <w:r>
+        <w:rPr>
+          <w:rStyle w:val="NormalTok"/>
+        </w:rPr>
+        <w:t xml:space="preserve"> </w:t>
+      </w:r>
+      <w:r>
+        <w:rPr>
+          <w:rStyle w:val="SpecialCharTok"/>
+        </w:rPr>
+        <w:t xml:space="preserve">~</w:t>
+      </w:r>
+      <w:r>
+        <w:rPr>
+          <w:rStyle w:val="NormalTok"/>
+        </w:rPr>
+        <w:t xml:space="preserve"> .</w:t>
+      </w:r>
+      <w:r>
+        <w:rPr>
+          <w:rStyle w:val="DecValTok"/>
+        </w:rPr>
+        <w:t xml:space="preserve">5</w:t>
+      </w:r>
+      <w:r>
+        <w:rPr>
+          <w:rStyle w:val="NormalTok"/>
+        </w:rPr>
+        <w:t xml:space="preserve">,</w:t>
+      </w:r>
+      <w:r>
+        <w:br/>
+      </w:r>
+      <w:r>
+        <w:rPr>
+          <w:rStyle w:val="NormalTok"/>
+        </w:rPr>
+        <w:t xml:space="preserve">      Q34 </w:t>
+      </w:r>
+      <w:r>
+        <w:rPr>
+          <w:rStyle w:val="SpecialCharTok"/>
+        </w:rPr>
+        <w:t xml:space="preserve">==</w:t>
+      </w:r>
+      <w:r>
+        <w:rPr>
+          <w:rStyle w:val="NormalTok"/>
+        </w:rPr>
+        <w:t xml:space="preserve"> </w:t>
+      </w:r>
+      <w:r>
+        <w:rPr>
+          <w:rStyle w:val="DecValTok"/>
+        </w:rPr>
+        <w:t xml:space="preserve">3</w:t>
+      </w:r>
+      <w:r>
+        <w:rPr>
+          <w:rStyle w:val="NormalTok"/>
+        </w:rPr>
+        <w:t xml:space="preserve"> </w:t>
+      </w:r>
+      <w:r>
+        <w:rPr>
+          <w:rStyle w:val="SpecialCharTok"/>
+        </w:rPr>
+        <w:t xml:space="preserve">~</w:t>
+      </w:r>
+      <w:r>
+        <w:rPr>
+          <w:rStyle w:val="NormalTok"/>
+        </w:rPr>
+        <w:t xml:space="preserve"> </w:t>
+      </w:r>
+      <w:r>
+        <w:rPr>
+          <w:rStyle w:val="DecValTok"/>
+        </w:rPr>
+        <w:t xml:space="preserve">1</w:t>
+      </w:r>
+      <w:r>
+        <w:rPr>
+          <w:rStyle w:val="NormalTok"/>
+        </w:rPr>
+        <w:t xml:space="preserve">,</w:t>
+      </w:r>
+      <w:r>
+        <w:br/>
+      </w:r>
+      <w:r>
+        <w:rPr>
+          <w:rStyle w:val="NormalTok"/>
+        </w:rPr>
+        <w:t xml:space="preserve">    ),</w:t>
+      </w:r>
+      <w:r>
+        <w:br/>
+      </w:r>
+      <w:r>
+        <w:rPr>
+          <w:rStyle w:val="NormalTok"/>
+        </w:rPr>
+        <w:t xml:space="preserve">    </w:t>
+      </w:r>
+      <w:r>
+        <w:rPr>
+          <w:rStyle w:val="AttributeTok"/>
+        </w:rPr>
+        <w:t xml:space="preserve">trust_interests=</w:t>
+      </w:r>
+      <w:r>
+        <w:rPr>
+          <w:rStyle w:val="FunctionTok"/>
+        </w:rPr>
+        <w:t xml:space="preserve">case_when</w:t>
+      </w:r>
+      <w:r>
+        <w:rPr>
+          <w:rStyle w:val="NormalTok"/>
+        </w:rPr>
+        <w:t xml:space="preserve">(</w:t>
+      </w:r>
+      <w:r>
+        <w:br/>
+      </w:r>
+      <w:r>
+        <w:rPr>
+          <w:rStyle w:val="NormalTok"/>
+        </w:rPr>
+        <w:t xml:space="preserve">      </w:t>
+      </w:r>
+      <w:r>
+        <w:rPr>
+          <w:rStyle w:val="CommentTok"/>
+        </w:rPr>
+        <w:t xml:space="preserve">#Q35 is scaled from 0-1</w:t>
+      </w:r>
+      <w:r>
+        <w:br/>
+      </w:r>
+      <w:r>
+        <w:rPr>
+          <w:rStyle w:val="NormalTok"/>
+        </w:rPr>
+        <w:t xml:space="preserve">      Q35 </w:t>
+      </w:r>
+      <w:r>
+        <w:rPr>
+          <w:rStyle w:val="SpecialCharTok"/>
+        </w:rPr>
+        <w:t xml:space="preserve">==</w:t>
+      </w:r>
+      <w:r>
+        <w:rPr>
+          <w:rStyle w:val="NormalTok"/>
+        </w:rPr>
+        <w:t xml:space="preserve"> </w:t>
+      </w:r>
+      <w:r>
+        <w:rPr>
+          <w:rStyle w:val="DecValTok"/>
+        </w:rPr>
+        <w:t xml:space="preserve">1</w:t>
+      </w:r>
+      <w:r>
+        <w:rPr>
+          <w:rStyle w:val="NormalTok"/>
+        </w:rPr>
+        <w:t xml:space="preserve"> </w:t>
+      </w:r>
+      <w:r>
+        <w:rPr>
+          <w:rStyle w:val="SpecialCharTok"/>
+        </w:rPr>
+        <w:t xml:space="preserve">~</w:t>
+      </w:r>
+      <w:r>
+        <w:rPr>
+          <w:rStyle w:val="NormalTok"/>
+        </w:rPr>
+        <w:t xml:space="preserve"> </w:t>
+      </w:r>
+      <w:r>
+        <w:rPr>
+          <w:rStyle w:val="DecValTok"/>
+        </w:rPr>
+        <w:t xml:space="preserve">0</w:t>
+      </w:r>
+      <w:r>
+        <w:rPr>
+          <w:rStyle w:val="NormalTok"/>
+        </w:rPr>
+        <w:t xml:space="preserve">,</w:t>
+      </w:r>
+      <w:r>
+        <w:br/>
+      </w:r>
+      <w:r>
+        <w:rPr>
+          <w:rStyle w:val="NormalTok"/>
+        </w:rPr>
+        <w:t xml:space="preserve">      Q35 </w:t>
+      </w:r>
+      <w:r>
+        <w:rPr>
+          <w:rStyle w:val="SpecialCharTok"/>
+        </w:rPr>
+        <w:t xml:space="preserve">==</w:t>
+      </w:r>
+      <w:r>
+        <w:rPr>
+          <w:rStyle w:val="NormalTok"/>
+        </w:rPr>
+        <w:t xml:space="preserve"> </w:t>
+      </w:r>
+      <w:r>
+        <w:rPr>
+          <w:rStyle w:val="DecValTok"/>
+        </w:rPr>
+        <w:t xml:space="preserve">2</w:t>
+      </w:r>
+      <w:r>
+        <w:rPr>
+          <w:rStyle w:val="NormalTok"/>
+        </w:rPr>
+        <w:t xml:space="preserve"> </w:t>
+      </w:r>
+      <w:r>
+        <w:rPr>
+          <w:rStyle w:val="SpecialCharTok"/>
+        </w:rPr>
+        <w:t xml:space="preserve">~</w:t>
+      </w:r>
+      <w:r>
+        <w:rPr>
+          <w:rStyle w:val="NormalTok"/>
+        </w:rPr>
+        <w:t xml:space="preserve"> </w:t>
+      </w:r>
+      <w:r>
+        <w:rPr>
+          <w:rStyle w:val="DecValTok"/>
+        </w:rPr>
+        <w:t xml:space="preserve">1</w:t>
+      </w:r>
+      <w:r>
+        <w:rPr>
+          <w:rStyle w:val="NormalTok"/>
+        </w:rPr>
+        <w:t xml:space="preserve">,</w:t>
+      </w:r>
+      <w:r>
+        <w:br/>
+      </w:r>
+      <w:r>
+        <w:rPr>
+          <w:rStyle w:val="NormalTok"/>
+        </w:rPr>
+        <w:t xml:space="preserve">    ),</w:t>
+      </w:r>
+      <w:r>
+        <w:br/>
+      </w:r>
+      <w:r>
+        <w:rPr>
+          <w:rStyle w:val="NormalTok"/>
+        </w:rPr>
+        <w:t xml:space="preserve">    </w:t>
+      </w:r>
+      <w:r>
+        <w:rPr>
+          <w:rStyle w:val="AttributeTok"/>
+        </w:rPr>
+        <w:t xml:space="preserve">trust_people=</w:t>
+      </w:r>
+      <w:r>
+        <w:rPr>
+          <w:rStyle w:val="FunctionTok"/>
+        </w:rPr>
+        <w:t xml:space="preserve">case_when</w:t>
+      </w:r>
+      <w:r>
+        <w:rPr>
+          <w:rStyle w:val="NormalTok"/>
+        </w:rPr>
+        <w:t xml:space="preserve">(</w:t>
+      </w:r>
+      <w:r>
+        <w:br/>
+      </w:r>
+      <w:r>
+        <w:rPr>
+          <w:rStyle w:val="NormalTok"/>
+        </w:rPr>
+        <w:t xml:space="preserve">      </w:t>
+      </w:r>
+      <w:r>
+        <w:rPr>
+          <w:rStyle w:val="CommentTok"/>
+        </w:rPr>
+        <w:t xml:space="preserve">#Q36 is scaled from 0-1</w:t>
+      </w:r>
+      <w:r>
+        <w:br/>
+      </w:r>
+      <w:r>
+        <w:rPr>
+          <w:rStyle w:val="NormalTok"/>
+        </w:rPr>
+        <w:t xml:space="preserve">      Q36 </w:t>
+      </w:r>
+      <w:r>
+        <w:rPr>
+          <w:rStyle w:val="SpecialCharTok"/>
+        </w:rPr>
+        <w:t xml:space="preserve">==</w:t>
+      </w:r>
+      <w:r>
+        <w:rPr>
+          <w:rStyle w:val="NormalTok"/>
+        </w:rPr>
+        <w:t xml:space="preserve"> </w:t>
+      </w:r>
+      <w:r>
+        <w:rPr>
+          <w:rStyle w:val="DecValTok"/>
+        </w:rPr>
+        <w:t xml:space="preserve">1</w:t>
+      </w:r>
+      <w:r>
+        <w:rPr>
+          <w:rStyle w:val="NormalTok"/>
+        </w:rPr>
+        <w:t xml:space="preserve"> </w:t>
+      </w:r>
+      <w:r>
+        <w:rPr>
+          <w:rStyle w:val="SpecialCharTok"/>
+        </w:rPr>
+        <w:t xml:space="preserve">~</w:t>
+      </w:r>
+      <w:r>
+        <w:rPr>
+          <w:rStyle w:val="NormalTok"/>
+        </w:rPr>
+        <w:t xml:space="preserve"> </w:t>
+      </w:r>
+      <w:r>
+        <w:rPr>
+          <w:rStyle w:val="DecValTok"/>
+        </w:rPr>
+        <w:t xml:space="preserve">0</w:t>
+      </w:r>
+      <w:r>
+        <w:rPr>
+          <w:rStyle w:val="NormalTok"/>
+        </w:rPr>
+        <w:t xml:space="preserve">,</w:t>
+      </w:r>
+      <w:r>
+        <w:br/>
+      </w:r>
+      <w:r>
+        <w:rPr>
+          <w:rStyle w:val="NormalTok"/>
+        </w:rPr>
+        <w:t xml:space="preserve">      Q36 </w:t>
+      </w:r>
+      <w:r>
+        <w:rPr>
+          <w:rStyle w:val="SpecialCharTok"/>
+        </w:rPr>
+        <w:t xml:space="preserve">==</w:t>
+      </w:r>
+      <w:r>
+        <w:rPr>
+          <w:rStyle w:val="NormalTok"/>
+        </w:rPr>
+        <w:t xml:space="preserve"> </w:t>
+      </w:r>
+      <w:r>
+        <w:rPr>
+          <w:rStyle w:val="DecValTok"/>
+        </w:rPr>
+        <w:t xml:space="preserve">2</w:t>
+      </w:r>
+      <w:r>
+        <w:rPr>
+          <w:rStyle w:val="NormalTok"/>
+        </w:rPr>
+        <w:t xml:space="preserve"> </w:t>
+      </w:r>
+      <w:r>
+        <w:rPr>
+          <w:rStyle w:val="SpecialCharTok"/>
+        </w:rPr>
+        <w:t xml:space="preserve">~</w:t>
+      </w:r>
+      <w:r>
+        <w:rPr>
+          <w:rStyle w:val="NormalTok"/>
+        </w:rPr>
+        <w:t xml:space="preserve"> </w:t>
+      </w:r>
+      <w:r>
+        <w:rPr>
+          <w:rStyle w:val="DecValTok"/>
+        </w:rPr>
+        <w:t xml:space="preserve">1</w:t>
+      </w:r>
+      <w:r>
+        <w:rPr>
+          <w:rStyle w:val="NormalTok"/>
+        </w:rPr>
+        <w:t xml:space="preserve">,</w:t>
+      </w:r>
+      <w:r>
+        <w:br/>
+      </w:r>
+      <w:r>
+        <w:rPr>
+          <w:rStyle w:val="NormalTok"/>
+        </w:rPr>
+        <w:t xml:space="preserve">    )</w:t>
+      </w:r>
+      <w:r>
+        <w:br/>
+      </w:r>
+      <w:r>
+        <w:rPr>
+          <w:rStyle w:val="NormalTok"/>
+        </w:rPr>
+        <w:t xml:space="preserve">  )</w:t>
+      </w:r>
+      <w:r>
+        <w:rPr>
+          <w:rStyle w:val="OtherTok"/>
+        </w:rPr>
+        <w:t xml:space="preserve">-&gt;</w:t>
+      </w:r>
+      <w:r>
+        <w:rPr>
+          <w:rStyle w:val="NormalTok"/>
+        </w:rPr>
+        <w:t xml:space="preserve">full</w:t>
+      </w:r>
+    </w:p>
+    <w:bookmarkEnd w:id="24"/>
     <w:sectPr/>
   </w:body>
 </w:document>

</xml_diff>

<commit_message>
Upload with covid case count included
</commit_message>
<xml_diff>
--- a/summary_of_recodes.docx
+++ b/summary_of_recodes.docx
@@ -86,6 +86,17 @@
         <w:t xml:space="preserve">09/03/2021</w:t>
       </w:r>
     </w:p>
+    <w:p>
+      <w:pPr>
+        <w:pStyle w:val="SourceCode"/>
+      </w:pPr>
+      <w:r>
+        <w:rPr>
+          <w:rStyle w:val="VerbatimChar"/>
+        </w:rPr>
+        <w:t xml:space="preserve">## Warning: Ignoring unknown parameters: title</w:t>
+      </w:r>
+    </w:p>
     <w:bookmarkStart w:id="20" w:name="introduction"/>
     <w:p>
       <w:pPr>
@@ -470,7 +481,7 @@
         <w:rPr>
           <w:rStyle w:val="VerbatimChar"/>
         </w:rPr>
-        <w:t xml:space="preserve">## # A tibble: 2,207 x 4</w:t>
+        <w:t xml:space="preserve">## # A tibble: 2,207 x 8</w:t>
       </w:r>
       <w:r>
         <w:br/>
@@ -479,7 +490,7 @@
         <w:rPr>
           <w:rStyle w:val="VerbatimChar"/>
         </w:rPr>
-        <w:t xml:space="preserve">##    Q18_1  Q19_1 Q20_1 Q21_1</w:t>
+        <w:t xml:space="preserve">## # Rowwise: </w:t>
       </w:r>
       <w:r>
         <w:br/>
@@ -488,7 +499,7 @@
         <w:rPr>
           <w:rStyle w:val="VerbatimChar"/>
         </w:rPr>
-        <w:t xml:space="preserve">##    &lt;chr&gt;  &lt;chr&gt; &lt;chr&gt; &lt;chr&gt;</w:t>
+        <w:t xml:space="preserve">##    Q18_1  Q19_1 Q20_1 Q21_1  crt1  crt2  crt3  crt4</w:t>
       </w:r>
       <w:r>
         <w:br/>
@@ -497,7 +508,7 @@
         <w:rPr>
           <w:rStyle w:val="VerbatimChar"/>
         </w:rPr>
-        <w:t xml:space="preserve">##  1 second 8     june  27   </w:t>
+        <w:t xml:space="preserve">##    &lt;chr&gt;  &lt;chr&gt; &lt;chr&gt; &lt;chr&gt; &lt;dbl&gt; &lt;dbl&gt; &lt;dbl&gt; &lt;dbl&gt;</w:t>
       </w:r>
       <w:r>
         <w:br/>
@@ -506,7 +517,7 @@
         <w:rPr>
           <w:rStyle w:val="VerbatimChar"/>
         </w:rPr>
-        <w:t xml:space="preserve">##  2 First  7     June  3’   </w:t>
+        <w:t xml:space="preserve">##  1 second 8     june  27        1     1     0     0</w:t>
       </w:r>
       <w:r>
         <w:br/>
@@ -515,7 +526,7 @@
         <w:rPr>
           <w:rStyle w:val="VerbatimChar"/>
         </w:rPr>
-        <w:t xml:space="preserve">##  3 Second 7     Emily Idk  </w:t>
+        <w:t xml:space="preserve">##  2 First  7     June  3’        0     0     0     0</w:t>
       </w:r>
       <w:r>
         <w:br/>
@@ -524,7 +535,7 @@
         <w:rPr>
           <w:rStyle w:val="VerbatimChar"/>
         </w:rPr>
-        <w:t xml:space="preserve">##  4 1      8     Emily 16   </w:t>
+        <w:t xml:space="preserve">##  3 Second 7     Emily Idk       1     0     1     0</w:t>
       </w:r>
       <w:r>
         <w:br/>
@@ -533,7 +544,7 @@
         <w:rPr>
           <w:rStyle w:val="VerbatimChar"/>
         </w:rPr>
-        <w:t xml:space="preserve">##  5 first  8     Emily 27   </w:t>
+        <w:t xml:space="preserve">##  4 1      8     Emily 16        0     1     1     0</w:t>
       </w:r>
       <w:r>
         <w:br/>
@@ -542,7 +553,7 @@
         <w:rPr>
           <w:rStyle w:val="VerbatimChar"/>
         </w:rPr>
-        <w:t xml:space="preserve">##  6 first  7     June  3'   </w:t>
+        <w:t xml:space="preserve">##  5 first  8     Emily 27        0     1     1     0</w:t>
       </w:r>
       <w:r>
         <w:br/>
@@ -551,7 +562,7 @@
         <w:rPr>
           <w:rStyle w:val="VerbatimChar"/>
         </w:rPr>
-        <w:t xml:space="preserve">##  7 first  7     June  27   </w:t>
+        <w:t xml:space="preserve">##  6 first  7     June  3'        0     0     0     0</w:t>
       </w:r>
       <w:r>
         <w:br/>
@@ -560,7 +571,7 @@
         <w:rPr>
           <w:rStyle w:val="VerbatimChar"/>
         </w:rPr>
-        <w:t xml:space="preserve">##  8 First  8     Emily 9    </w:t>
+        <w:t xml:space="preserve">##  7 first  7     June  27        0     0     0     0</w:t>
       </w:r>
       <w:r>
         <w:br/>
@@ -569,7 +580,7 @@
         <w:rPr>
           <w:rStyle w:val="VerbatimChar"/>
         </w:rPr>
-        <w:t xml:space="preserve">##  9 second 15    Emily 3    </w:t>
+        <w:t xml:space="preserve">##  8 First  8     Emily 9         0     1     1     0</w:t>
       </w:r>
       <w:r>
         <w:br/>
@@ -578,7 +589,16 @@
         <w:rPr>
           <w:rStyle w:val="VerbatimChar"/>
         </w:rPr>
-        <w:t xml:space="preserve">## 10 1st    8     emily 27   </w:t>
+        <w:t xml:space="preserve">##  9 second 15    Emily 3         1     0     1     0</w:t>
+      </w:r>
+      <w:r>
+        <w:br/>
+      </w:r>
+      <w:r>
+        <w:rPr>
+          <w:rStyle w:val="VerbatimChar"/>
+        </w:rPr>
+        <w:t xml:space="preserve">## 10 1st    8     emily 27        0     1     1     0</w:t>
       </w:r>
       <w:r>
         <w:br/>
@@ -858,7 +878,7 @@
       </w:r>
     </w:p>
     <w:bookmarkEnd w:id="23"/>
-    <w:bookmarkStart w:id="24" w:name="trust"/>
+    <w:bookmarkStart w:id="25" w:name="trust"/>
     <w:p>
       <w:pPr>
         <w:pStyle w:val="Heading2"/>
@@ -2721,7 +2741,427 @@
         <w:t xml:space="preserve">full</w:t>
       </w:r>
     </w:p>
+    <w:bookmarkStart w:id="24" w:name="covid-case-counts"/>
+    <w:p>
+      <w:pPr>
+        <w:pStyle w:val="Heading4"/>
+      </w:pPr>
+      <w:r>
+        <w:t xml:space="preserve">Covid case counts</w:t>
+      </w:r>
+    </w:p>
     <w:bookmarkEnd w:id="24"/>
+    <w:bookmarkEnd w:id="25"/>
+    <w:bookmarkStart w:id="27" w:name="covid-case-counts-1"/>
+    <w:p>
+      <w:pPr>
+        <w:pStyle w:val="Heading2"/>
+      </w:pPr>
+      <w:r>
+        <w:t xml:space="preserve">COVID Case counts</w:t>
+      </w:r>
+    </w:p>
+    <w:p>
+      <w:pPr>
+        <w:pStyle w:val="FirstParagraph"/>
+      </w:pPr>
+      <w:r>
+        <w:t xml:space="preserve">Dr. Tim Gravelle (Survey Monkey and now affiliated with Laurier) helped me merge respondents` FSA with their health regions. With respondents health regions, I was able to draw on</w:t>
+      </w:r>
+      <w:r>
+        <w:t xml:space="preserve"> </w:t>
+      </w:r>
+      <w:hyperlink r:id="rId26">
+        <w:r>
+          <w:rPr>
+            <w:rStyle w:val="Hyperlink"/>
+          </w:rPr>
+          <w:t xml:space="preserve">this</w:t>
+        </w:r>
+      </w:hyperlink>
+      <w:r>
+        <w:t xml:space="preserve"> </w:t>
+      </w:r>
+      <w:r>
+        <w:t xml:space="preserve">data-set to get several variables of COVID19 severity that you will see in the In the recoded data. They include:</w:t>
+      </w:r>
+    </w:p>
+    <w:tbl>
+      <w:tblPr>
+        <w:tblStyle w:val="Table"/>
+        <w:tblW w:type="pct" w:w="0"/>
+        <w:tblLook w:firstRow="1" w:lastRow="0" w:firstColumn="0" w:lastColumn="0" w:noHBand="0" w:noVBand="0" w:val="0020"/>
+      </w:tblPr>
+      <w:tblGrid/>
+      <w:tr>
+        <w:tc>
+          <w:p>
+            <w:pPr>
+              <w:pStyle w:val="Compact"/>
+              <w:jc w:val="left"/>
+            </w:pPr>
+            <w:r>
+              <w:t xml:space="preserve">x</w:t>
+            </w:r>
+          </w:p>
+        </w:tc>
+      </w:tr>
+      <w:tr>
+        <w:tc>
+          <w:p>
+            <w:pPr>
+              <w:pStyle w:val="Compact"/>
+              <w:jc w:val="left"/>
+            </w:pPr>
+            <w:r>
+              <w:t xml:space="preserve">Comm_Name</w:t>
+            </w:r>
+          </w:p>
+        </w:tc>
+      </w:tr>
+      <w:tr>
+        <w:tc>
+          <w:p>
+            <w:pPr>
+              <w:pStyle w:val="Compact"/>
+              <w:jc w:val="left"/>
+            </w:pPr>
+            <w:r>
+              <w:t xml:space="preserve">HR_UID</w:t>
+            </w:r>
+          </w:p>
+        </w:tc>
+      </w:tr>
+      <w:tr>
+        <w:tc>
+          <w:p>
+            <w:pPr>
+              <w:pStyle w:val="Compact"/>
+              <w:jc w:val="left"/>
+            </w:pPr>
+            <w:r>
+              <w:t xml:space="preserve">HR_NAME</w:t>
+            </w:r>
+          </w:p>
+        </w:tc>
+      </w:tr>
+      <w:tr>
+        <w:tc>
+          <w:p>
+            <w:pPr>
+              <w:pStyle w:val="Compact"/>
+              <w:jc w:val="left"/>
+            </w:pPr>
+            <w:r>
+              <w:t xml:space="preserve">health_region</w:t>
+            </w:r>
+          </w:p>
+        </w:tc>
+      </w:tr>
+      <w:tr>
+        <w:tc>
+          <w:p>
+            <w:pPr>
+              <w:pStyle w:val="Compact"/>
+              <w:jc w:val="left"/>
+            </w:pPr>
+            <w:r>
+              <w:t xml:space="preserve">date_report</w:t>
+            </w:r>
+          </w:p>
+        </w:tc>
+      </w:tr>
+      <w:tr>
+        <w:tc>
+          <w:p>
+            <w:pPr>
+              <w:pStyle w:val="Compact"/>
+              <w:jc w:val="left"/>
+            </w:pPr>
+            <w:r>
+              <w:t xml:space="preserve">cases</w:t>
+            </w:r>
+          </w:p>
+        </w:tc>
+      </w:tr>
+      <w:tr>
+        <w:tc>
+          <w:p>
+            <w:pPr>
+              <w:pStyle w:val="Compact"/>
+              <w:jc w:val="left"/>
+            </w:pPr>
+            <w:r>
+              <w:t xml:space="preserve">cumulative_cases</w:t>
+            </w:r>
+          </w:p>
+        </w:tc>
+      </w:tr>
+      <w:tr>
+        <w:tc>
+          <w:p>
+            <w:pPr>
+              <w:pStyle w:val="Compact"/>
+              <w:jc w:val="left"/>
+            </w:pPr>
+            <w:r>
+              <w:t xml:space="preserve">deaths</w:t>
+            </w:r>
+          </w:p>
+        </w:tc>
+      </w:tr>
+      <w:tr>
+        <w:tc>
+          <w:p>
+            <w:pPr>
+              <w:pStyle w:val="Compact"/>
+              <w:jc w:val="left"/>
+            </w:pPr>
+            <w:r>
+              <w:t xml:space="preserve">cumulative_deaths</w:t>
+            </w:r>
+          </w:p>
+        </w:tc>
+      </w:tr>
+      <w:tr>
+        <w:tc>
+          <w:p>
+            <w:pPr>
+              <w:pStyle w:val="Compact"/>
+              <w:jc w:val="left"/>
+            </w:pPr>
+            <w:r>
+              <w:t xml:space="preserve">numtotal_last14</w:t>
+            </w:r>
+          </w:p>
+        </w:tc>
+      </w:tr>
+      <w:tr>
+        <w:tc>
+          <w:p>
+            <w:pPr>
+              <w:pStyle w:val="Compact"/>
+              <w:jc w:val="left"/>
+            </w:pPr>
+            <w:r>
+              <w:t xml:space="preserve">numdeaths_last14</w:t>
+            </w:r>
+          </w:p>
+        </w:tc>
+      </w:tr>
+      <w:tr>
+        <w:tc>
+          <w:p>
+            <w:pPr>
+              <w:pStyle w:val="Compact"/>
+              <w:jc w:val="left"/>
+            </w:pPr>
+            <w:r>
+              <w:t xml:space="preserve">avgtotal_last14</w:t>
+            </w:r>
+          </w:p>
+        </w:tc>
+      </w:tr>
+      <w:tr>
+        <w:tc>
+          <w:p>
+            <w:pPr>
+              <w:pStyle w:val="Compact"/>
+              <w:jc w:val="left"/>
+            </w:pPr>
+            <w:r>
+              <w:t xml:space="preserve">avgdeaths_last14</w:t>
+            </w:r>
+          </w:p>
+        </w:tc>
+      </w:tr>
+      <w:tr>
+        <w:tc>
+          <w:p>
+            <w:pPr>
+              <w:pStyle w:val="Compact"/>
+              <w:jc w:val="left"/>
+            </w:pPr>
+            <w:r>
+              <w:t xml:space="preserve">numtotal_last7</w:t>
+            </w:r>
+          </w:p>
+        </w:tc>
+      </w:tr>
+      <w:tr>
+        <w:tc>
+          <w:p>
+            <w:pPr>
+              <w:pStyle w:val="Compact"/>
+              <w:jc w:val="left"/>
+            </w:pPr>
+            <w:r>
+              <w:t xml:space="preserve">numdeaths_last7</w:t>
+            </w:r>
+          </w:p>
+        </w:tc>
+      </w:tr>
+      <w:tr>
+        <w:tc>
+          <w:p>
+            <w:pPr>
+              <w:pStyle w:val="Compact"/>
+              <w:jc w:val="left"/>
+            </w:pPr>
+            <w:r>
+              <w:t xml:space="preserve">avgtotal_last7</w:t>
+            </w:r>
+          </w:p>
+        </w:tc>
+      </w:tr>
+      <w:tr>
+        <w:tc>
+          <w:p>
+            <w:pPr>
+              <w:pStyle w:val="Compact"/>
+              <w:jc w:val="left"/>
+            </w:pPr>
+            <w:r>
+              <w:t xml:space="preserve">avgdeaths_last7</w:t>
+            </w:r>
+          </w:p>
+        </w:tc>
+      </w:tr>
+      <w:tr>
+        <w:tc>
+          <w:p>
+            <w:pPr>
+              <w:pStyle w:val="Compact"/>
+              <w:jc w:val="left"/>
+            </w:pPr>
+            <w:r>
+              <w:t xml:space="preserve">pop</w:t>
+            </w:r>
+          </w:p>
+        </w:tc>
+      </w:tr>
+      <w:tr>
+        <w:tc>
+          <w:p>
+            <w:pPr>
+              <w:pStyle w:val="Compact"/>
+              <w:jc w:val="left"/>
+            </w:pPr>
+            <w:r>
+              <w:t xml:space="preserve">case_trend</w:t>
+            </w:r>
+          </w:p>
+        </w:tc>
+      </w:tr>
+    </w:tbl>
+    <w:p>
+      <w:pPr>
+        <w:pStyle w:val="BodyText"/>
+      </w:pPr>
+      <w:r>
+        <w:t xml:space="preserve">They are pretty self-explanatory, although the variables</w:t>
+      </w:r>
+      <w:r>
+        <w:t xml:space="preserve"> </w:t>
+      </w:r>
+      <w:r>
+        <w:rPr>
+          <w:rStyle w:val="VerbatimChar"/>
+        </w:rPr>
+        <w:t xml:space="preserve">Comm_Name</w:t>
+      </w:r>
+      <w:r>
+        <w:t xml:space="preserve"> </w:t>
+      </w:r>
+      <w:r>
+        <w:t xml:space="preserve">is just the generic name for the community the health region was in;</w:t>
+      </w:r>
+      <w:r>
+        <w:t xml:space="preserve"> </w:t>
+      </w:r>
+      <w:r>
+        <w:rPr>
+          <w:rStyle w:val="VerbatimChar"/>
+        </w:rPr>
+        <w:t xml:space="preserve">HR_UID</w:t>
+      </w:r>
+      <w:r>
+        <w:t xml:space="preserve"> </w:t>
+      </w:r>
+      <w:r>
+        <w:t xml:space="preserve">is a Statistics Canada identifier for health regions,</w:t>
+      </w:r>
+      <w:r>
+        <w:t xml:space="preserve"> </w:t>
+      </w:r>
+      <w:r>
+        <w:rPr>
+          <w:rStyle w:val="VerbatimChar"/>
+        </w:rPr>
+        <w:t xml:space="preserve">HR_Name</w:t>
+      </w:r>
+      <w:r>
+        <w:t xml:space="preserve"> </w:t>
+      </w:r>
+      <w:r>
+        <w:t xml:space="preserve">and</w:t>
+      </w:r>
+      <w:r>
+        <w:t xml:space="preserve"> </w:t>
+      </w:r>
+      <w:r>
+        <w:rPr>
+          <w:rStyle w:val="VerbatimChar"/>
+        </w:rPr>
+        <w:t xml:space="preserve">health_region</w:t>
+      </w:r>
+      <w:r>
+        <w:t xml:space="preserve"> </w:t>
+      </w:r>
+      <w:r>
+        <w:t xml:space="preserve">are both versions of the health region name from the different datasets involved in merging this.But I will point out</w:t>
+      </w:r>
+      <w:r>
+        <w:t xml:space="preserve"> </w:t>
+      </w:r>
+      <w:r>
+        <w:rPr>
+          <w:rStyle w:val="VerbatimChar"/>
+        </w:rPr>
+        <w:t xml:space="preserve">case_trend</w:t>
+      </w:r>
+      <w:r>
+        <w:t xml:space="preserve">. It is just the result of the</w:t>
+      </w:r>
+      <w:r>
+        <w:t xml:space="preserve"> </w:t>
+      </w:r>
+      <w:r>
+        <w:rPr>
+          <w:rStyle w:val="VerbatimChar"/>
+        </w:rPr>
+        <w:t xml:space="preserve">avgtotal_last7</w:t>
+      </w:r>
+      <w:r>
+        <w:t xml:space="preserve"> </w:t>
+      </w:r>
+      <w:r>
+        <w:t xml:space="preserve">divided by the</w:t>
+      </w:r>
+      <w:r>
+        <w:t xml:space="preserve"> </w:t>
+      </w:r>
+      <w:r>
+        <w:rPr>
+          <w:rStyle w:val="VerbatimChar"/>
+        </w:rPr>
+        <w:t xml:space="preserve">avgtotal_last14</w:t>
+      </w:r>
+      <w:r>
+        <w:t xml:space="preserve">. So, I’m trying to capture the trend of COVID severity. So, if the average number of cases in the respondent’s health region was the same in the last seven days as in the previous 14 days, then they would get a 1, so their health region would be stable. But, if the seven day average was double the average 14 day total, then they would get a two, cases would be rising.</w:t>
+      </w:r>
+    </w:p>
+    <w:bookmarkEnd w:id="27"/>
     <w:sectPr/>
   </w:body>
 </w:document>

</xml_diff>